<commit_message>
Peer Review: Analysis Check 2/3
</commit_message>
<xml_diff>
--- a/code/analysis_code/Exploratory_Data_Analysis_Location.docx
+++ b/code/analysis_code/Exploratory_Data_Analysis_Location.docx
@@ -3447,7 +3447,7 @@
         <w:rPr>
           <w:rStyle w:val="StringTok"/>
         </w:rPr>
-        <w:t xml:space="preserve">"Bay vs. Ocean Water Temperature"</w:t>
+        <w:t xml:space="preserve">"Bay vs. Ocean Water Temp"</w:t>
       </w:r>
       <w:r>
         <w:rPr>
@@ -7372,7 +7372,7 @@
         <w:rPr>
           <w:rStyle w:val="StringTok"/>
         </w:rPr>
-        <w:t xml:space="preserve">"Water Temperature by Site Type"</w:t>
+        <w:t xml:space="preserve">"Water Temp by Site Type"</w:t>
       </w:r>
       <w:r>
         <w:rPr>

</xml_diff>